<commit_message>
Final version of AN200 documents
</commit_message>
<xml_diff>
--- a/src/Pickles/MIL_pickles/Output/AN200/AN200_Requirements_AllRequirements.docx
+++ b/src/Pickles/MIL_pickles/Output/AN200/AN200_Requirements_AllRequirements.docx
@@ -7067,7 +7067,7 @@
         <w:t>And </w:t>
       </w:r>
       <w:r>
-        <w:t xml:space="preserve"> the grade can be set to D3 or D4</w:t>
+        <w:t xml:space="preserve"> the grade can be set to D</w:t>
       </w:r>
     </w:p>
     <w:p>
@@ -7158,7 +7158,7 @@
         <w:t>And </w:t>
       </w:r>
       <w:r>
-        <w:t xml:space="preserve"> the grade cannot be set to D3 or D4</w:t>
+        <w:t xml:space="preserve"> the grade cannot be set to D</w:t>
       </w:r>
     </w:p>
     <w:p>
@@ -30642,7 +30642,7 @@
         <w:t>And </w:t>
       </w:r>
       <w:r>
-        <w:t xml:space="preserve"> I can change the grade of a caries roi to D3 or D4</w:t>
+        <w:t xml:space="preserve"> I can change the grade of a caries roi to D</w:t>
       </w:r>
     </w:p>
     <w:p>
@@ -30719,7 +30719,7 @@
         <w:t>And </w:t>
       </w:r>
       <w:r>
-        <w:t xml:space="preserve"> I am unable to change the grade to D3 or D4</w:t>
+        <w:t xml:space="preserve"> I am unable to change the grade to D</w:t>
       </w:r>
     </w:p>
     <w:p>
@@ -32346,7 +32346,7 @@
         <w:t>And </w:t>
       </w:r>
       <w:r>
-        <w:t xml:space="preserve"> the information includes the CE mark</w:t>
+        <w:t xml:space="preserve"> the information includes the UKCA mark</w:t>
       </w:r>
     </w:p>
     <w:p>
@@ -32361,20 +32361,6 @@
       </w:r>
       <w:r>
         <w:t xml:space="preserve"> the information includes the manufacturer details</w:t>
-      </w:r>
-    </w:p>
-    <w:p>
-      <w:pPr>
-        <w:pStyle w:val="Normal"/>
-      </w:pPr>
-      <w:r>
-        <w:rPr>
-          <w:b/>
-        </w:rPr>
-        <w:t>And </w:t>
-      </w:r>
-      <w:r>
-        <w:t xml:space="preserve"> the information includes the CE representative details</w:t>
       </w:r>
     </w:p>
     <w:p>

</xml_diff>